<commit_message>
update my file of document
</commit_message>
<xml_diff>
--- a/document/需求规格说明书.docx
+++ b/document/需求规格说明书.docx
@@ -11,13 +11,13 @@
           <w:lang w:val="en-US" w:eastAsia="zh-CN"/>
         </w:rPr>
       </w:pPr>
-      <w:bookmarkStart w:id="0" w:name="_Toc31641"/>
-      <w:bookmarkStart w:id="1" w:name="_Toc1060"/>
-      <w:bookmarkStart w:id="2" w:name="_Toc9876"/>
-      <w:bookmarkStart w:id="3" w:name="_Toc15190"/>
-      <w:bookmarkStart w:id="4" w:name="_Toc15474"/>
-      <w:bookmarkStart w:id="5" w:name="_Toc19945"/>
-      <w:bookmarkStart w:id="6" w:name="_Toc21570"/>
+      <w:bookmarkStart w:id="0" w:name="_Toc1060"/>
+      <w:bookmarkStart w:id="1" w:name="_Toc15474"/>
+      <w:bookmarkStart w:id="2" w:name="_Toc15190"/>
+      <w:bookmarkStart w:id="3" w:name="_Toc19945"/>
+      <w:bookmarkStart w:id="4" w:name="_Toc21570"/>
+      <w:bookmarkStart w:id="5" w:name="_Toc9876"/>
+      <w:bookmarkStart w:id="6" w:name="_Toc31641"/>
       <w:r>
         <w:rPr>
           <w:rFonts w:hint="eastAsia"/>
@@ -43,8 +43,8 @@
         </w:rPr>
       </w:pPr>
       <w:bookmarkStart w:id="7" w:name="_Toc9664"/>
-      <w:bookmarkStart w:id="8" w:name="_Toc1672"/>
-      <w:bookmarkStart w:id="9" w:name="_Toc19219"/>
+      <w:bookmarkStart w:id="8" w:name="_Toc19219"/>
+      <w:bookmarkStart w:id="9" w:name="_Toc1672"/>
       <w:r>
         <w:rPr>
           <w:rFonts w:hint="eastAsia"/>
@@ -577,8 +577,6 @@
         </w:rPr>
         <w:fldChar w:fldCharType="end"/>
       </w:r>
-      <w:bookmarkStart w:id="80" w:name="_GoBack"/>
-      <w:bookmarkEnd w:id="80"/>
     </w:p>
     <w:p>
       <w:pPr>
@@ -1906,11 +1904,11 @@
           <w:lang w:val="en-US" w:eastAsia="zh-CN"/>
         </w:rPr>
       </w:pPr>
-      <w:bookmarkStart w:id="10" w:name="_Toc6677"/>
-      <w:bookmarkStart w:id="11" w:name="_Toc25348"/>
-      <w:bookmarkStart w:id="12" w:name="_Toc13596"/>
-      <w:bookmarkStart w:id="13" w:name="_Toc13667"/>
-      <w:bookmarkStart w:id="14" w:name="_Toc14578"/>
+      <w:bookmarkStart w:id="10" w:name="_Toc25348"/>
+      <w:bookmarkStart w:id="11" w:name="_Toc13596"/>
+      <w:bookmarkStart w:id="12" w:name="_Toc13667"/>
+      <w:bookmarkStart w:id="13" w:name="_Toc14578"/>
+      <w:bookmarkStart w:id="14" w:name="_Toc6677"/>
       <w:r>
         <w:rPr>
           <w:rFonts w:hint="eastAsia"/>
@@ -1975,10 +1973,10 @@
         </w:rPr>
       </w:pPr>
       <w:bookmarkStart w:id="16" w:name="_Toc28349"/>
-      <w:bookmarkStart w:id="17" w:name="_Toc9695"/>
+      <w:bookmarkStart w:id="17" w:name="_Toc25451"/>
       <w:bookmarkStart w:id="18" w:name="_Toc26181"/>
-      <w:bookmarkStart w:id="19" w:name="_Toc13677"/>
-      <w:bookmarkStart w:id="20" w:name="_Toc25451"/>
+      <w:bookmarkStart w:id="19" w:name="_Toc9695"/>
+      <w:bookmarkStart w:id="20" w:name="_Toc13677"/>
       <w:r>
         <w:rPr>
           <w:rFonts w:hint="eastAsia"/>
@@ -2098,11 +2096,11 @@
           <w:lang w:val="en-US" w:eastAsia="zh-CN"/>
         </w:rPr>
       </w:pPr>
-      <w:bookmarkStart w:id="21" w:name="_Toc17620"/>
-      <w:bookmarkStart w:id="22" w:name="_Toc20240"/>
-      <w:bookmarkStart w:id="23" w:name="_Toc1597"/>
-      <w:bookmarkStart w:id="24" w:name="_Toc13228"/>
-      <w:bookmarkStart w:id="25" w:name="_Toc25315"/>
+      <w:bookmarkStart w:id="21" w:name="_Toc1597"/>
+      <w:bookmarkStart w:id="22" w:name="_Toc17620"/>
+      <w:bookmarkStart w:id="23" w:name="_Toc13228"/>
+      <w:bookmarkStart w:id="24" w:name="_Toc25315"/>
+      <w:bookmarkStart w:id="25" w:name="_Toc20240"/>
       <w:r>
         <w:rPr>
           <w:rFonts w:hint="eastAsia"/>
@@ -2208,10 +2206,10 @@
         </w:rPr>
       </w:pPr>
       <w:bookmarkStart w:id="26" w:name="_Toc9210"/>
-      <w:bookmarkStart w:id="27" w:name="_Toc25194"/>
-      <w:bookmarkStart w:id="28" w:name="_Toc16389"/>
-      <w:bookmarkStart w:id="29" w:name="_Toc4421"/>
-      <w:bookmarkStart w:id="30" w:name="_Toc11493"/>
+      <w:bookmarkStart w:id="27" w:name="_Toc11493"/>
+      <w:bookmarkStart w:id="28" w:name="_Toc4421"/>
+      <w:bookmarkStart w:id="29" w:name="_Toc25194"/>
+      <w:bookmarkStart w:id="30" w:name="_Toc16389"/>
       <w:r>
         <w:rPr>
           <w:rFonts w:hint="eastAsia"/>
@@ -2281,11 +2279,11 @@
           <w:lang w:val="en-US" w:eastAsia="zh-CN"/>
         </w:rPr>
       </w:pPr>
-      <w:bookmarkStart w:id="31" w:name="_Toc656"/>
-      <w:bookmarkStart w:id="32" w:name="_Toc28597"/>
+      <w:bookmarkStart w:id="31" w:name="_Toc10257"/>
+      <w:bookmarkStart w:id="32" w:name="_Toc13609"/>
       <w:bookmarkStart w:id="33" w:name="_Toc4040"/>
-      <w:bookmarkStart w:id="34" w:name="_Toc13609"/>
-      <w:bookmarkStart w:id="35" w:name="_Toc10257"/>
+      <w:bookmarkStart w:id="34" w:name="_Toc28597"/>
+      <w:bookmarkStart w:id="35" w:name="_Toc656"/>
       <w:r>
         <w:rPr>
           <w:rFonts w:hint="eastAsia"/>
@@ -2308,8 +2306,8 @@
         </w:rPr>
       </w:pPr>
       <w:bookmarkStart w:id="36" w:name="_Toc609"/>
-      <w:bookmarkStart w:id="37" w:name="_Toc28506"/>
-      <w:bookmarkStart w:id="38" w:name="_Toc21412"/>
+      <w:bookmarkStart w:id="37" w:name="_Toc21412"/>
+      <w:bookmarkStart w:id="38" w:name="_Toc28506"/>
       <w:r>
         <w:rPr>
           <w:rFonts w:hint="eastAsia"/>
@@ -2353,9 +2351,9 @@
           <w:lang w:val="en-US" w:eastAsia="zh-CN"/>
         </w:rPr>
       </w:pPr>
-      <w:bookmarkStart w:id="39" w:name="_Toc25409"/>
+      <w:bookmarkStart w:id="39" w:name="_Toc16273"/>
       <w:bookmarkStart w:id="40" w:name="_Toc20862"/>
-      <w:bookmarkStart w:id="41" w:name="_Toc16273"/>
+      <w:bookmarkStart w:id="41" w:name="_Toc25409"/>
       <w:r>
         <w:rPr>
           <w:rFonts w:hint="eastAsia"/>
@@ -2403,11 +2401,11 @@
           <w:lang w:val="en-US" w:eastAsia="zh-CN"/>
         </w:rPr>
       </w:pPr>
-      <w:bookmarkStart w:id="42" w:name="_Toc8245"/>
+      <w:bookmarkStart w:id="42" w:name="_Toc7689"/>
       <w:bookmarkStart w:id="43" w:name="_Toc19834"/>
-      <w:bookmarkStart w:id="44" w:name="_Toc21856"/>
-      <w:bookmarkStart w:id="45" w:name="_Toc27967"/>
-      <w:bookmarkStart w:id="46" w:name="_Toc7689"/>
+      <w:bookmarkStart w:id="44" w:name="_Toc27967"/>
+      <w:bookmarkStart w:id="45" w:name="_Toc8245"/>
+      <w:bookmarkStart w:id="46" w:name="_Toc21856"/>
       <w:r>
         <w:rPr>
           <w:rFonts w:hint="eastAsia"/>
@@ -2939,9 +2937,9 @@
           <w:lang w:val="en-US" w:eastAsia="zh-CN"/>
         </w:rPr>
       </w:pPr>
-      <w:bookmarkStart w:id="47" w:name="_Toc11676"/>
-      <w:bookmarkStart w:id="48" w:name="_Toc29933"/>
-      <w:bookmarkStart w:id="49" w:name="_Toc4438"/>
+      <w:bookmarkStart w:id="47" w:name="_Toc4438"/>
+      <w:bookmarkStart w:id="48" w:name="_Toc11676"/>
+      <w:bookmarkStart w:id="49" w:name="_Toc29933"/>
       <w:r>
         <w:rPr>
           <w:rFonts w:hint="eastAsia"/>
@@ -2999,11 +2997,11 @@
           <w:lang w:val="en-US" w:eastAsia="zh-CN"/>
         </w:rPr>
       </w:pPr>
-      <w:bookmarkStart w:id="50" w:name="_Toc32398"/>
+      <w:bookmarkStart w:id="50" w:name="_Toc27396"/>
       <w:bookmarkStart w:id="51" w:name="_Toc26156"/>
       <w:bookmarkStart w:id="52" w:name="_Toc31915"/>
       <w:bookmarkStart w:id="53" w:name="_Toc19957"/>
-      <w:bookmarkStart w:id="54" w:name="_Toc27396"/>
+      <w:bookmarkStart w:id="54" w:name="_Toc32398"/>
       <w:r>
         <w:rPr>
           <w:rFonts w:hint="eastAsia"/>
@@ -3452,6 +3450,92 @@
                 <w:vertAlign w:val="baseline"/>
                 <w:lang w:val="en-US" w:eastAsia="zh-CN"/>
               </w:rPr>
+              <w:t>开发语言</w:t>
+            </w:r>
+          </w:p>
+        </w:tc>
+        <w:tc>
+          <w:tcPr>
+            <w:tcW w:w="2841" w:type="dxa"/>
+            <w:vAlign w:val="top"/>
+          </w:tcPr>
+          <w:p>
+            <w:pPr>
+              <w:numPr>
+                <w:ilvl w:val="0"/>
+                <w:numId w:val="0"/>
+              </w:numPr>
+              <w:jc w:val="center"/>
+              <w:rPr>
+                <w:rFonts w:hint="eastAsia" w:ascii="宋体" w:hAnsi="宋体" w:eastAsia="宋体" w:cs="宋体"/>
+                <w:sz w:val="28"/>
+                <w:szCs w:val="28"/>
+                <w:vertAlign w:val="baseline"/>
+                <w:lang w:val="en-US" w:eastAsia="zh-CN"/>
+              </w:rPr>
+            </w:pPr>
+            <w:r>
+              <w:rPr>
+                <w:rFonts w:hint="eastAsia" w:ascii="宋体" w:hAnsi="宋体" w:eastAsia="宋体" w:cs="宋体"/>
+                <w:sz w:val="28"/>
+                <w:szCs w:val="28"/>
+                <w:vertAlign w:val="baseline"/>
+                <w:lang w:val="en-US" w:eastAsia="zh-CN"/>
+              </w:rPr>
+              <w:t>Java</w:t>
+            </w:r>
+          </w:p>
+        </w:tc>
+      </w:tr>
+      <w:tr>
+        <w:tblPrEx>
+          <w:tblBorders>
+            <w:top w:val="single" w:color="auto" w:sz="4" w:space="0"/>
+            <w:left w:val="single" w:color="auto" w:sz="4" w:space="0"/>
+            <w:bottom w:val="single" w:color="auto" w:sz="4" w:space="0"/>
+            <w:right w:val="single" w:color="auto" w:sz="4" w:space="0"/>
+            <w:insideH w:val="single" w:color="auto" w:sz="4" w:space="0"/>
+            <w:insideV w:val="single" w:color="auto" w:sz="4" w:space="0"/>
+          </w:tblBorders>
+          <w:tblLayout w:type="fixed"/>
+          <w:tblCellMar>
+            <w:top w:w="0" w:type="dxa"/>
+            <w:left w:w="108" w:type="dxa"/>
+            <w:bottom w:w="0" w:type="dxa"/>
+            <w:right w:w="108" w:type="dxa"/>
+          </w:tblCellMar>
+        </w:tblPrEx>
+        <w:trPr>
+          <w:jc w:val="center"/>
+        </w:trPr>
+        <w:tc>
+          <w:tcPr>
+            <w:tcW w:w="2840" w:type="dxa"/>
+            <w:vAlign w:val="top"/>
+          </w:tcPr>
+          <w:p>
+            <w:pPr>
+              <w:numPr>
+                <w:ilvl w:val="0"/>
+                <w:numId w:val="0"/>
+              </w:numPr>
+              <w:jc w:val="center"/>
+              <w:rPr>
+                <w:rFonts w:hint="eastAsia" w:ascii="宋体" w:hAnsi="宋体" w:eastAsia="宋体" w:cs="宋体"/>
+                <w:sz w:val="28"/>
+                <w:szCs w:val="28"/>
+                <w:vertAlign w:val="baseline"/>
+                <w:lang w:val="en-US" w:eastAsia="zh-CN"/>
+              </w:rPr>
+            </w:pPr>
+            <w:r>
+              <w:rPr>
+                <w:rFonts w:hint="eastAsia" w:ascii="宋体" w:hAnsi="宋体" w:eastAsia="宋体" w:cs="宋体"/>
+                <w:sz w:val="28"/>
+                <w:szCs w:val="28"/>
+                <w:vertAlign w:val="baseline"/>
+                <w:lang w:val="en-US" w:eastAsia="zh-CN"/>
+              </w:rPr>
               <w:t>开发环境</w:t>
             </w:r>
           </w:p>
@@ -3516,11 +3600,11 @@
           <w:lang w:val="en-US" w:eastAsia="zh-CN"/>
         </w:rPr>
       </w:pPr>
-      <w:bookmarkStart w:id="55" w:name="_Toc13233"/>
-      <w:bookmarkStart w:id="56" w:name="_Toc15123"/>
-      <w:bookmarkStart w:id="57" w:name="_Toc26749"/>
-      <w:bookmarkStart w:id="58" w:name="_Toc19930"/>
-      <w:bookmarkStart w:id="59" w:name="_Toc25647"/>
+      <w:bookmarkStart w:id="55" w:name="_Toc26749"/>
+      <w:bookmarkStart w:id="56" w:name="_Toc19930"/>
+      <w:bookmarkStart w:id="57" w:name="_Toc25647"/>
+      <w:bookmarkStart w:id="58" w:name="_Toc15123"/>
+      <w:bookmarkStart w:id="59" w:name="_Toc13233"/>
       <w:r>
         <w:rPr>
           <w:rFonts w:hint="eastAsia"/>
@@ -3612,11 +3696,11 @@
           <w:lang w:val="en-US" w:eastAsia="zh-CN"/>
         </w:rPr>
       </w:pPr>
-      <w:bookmarkStart w:id="60" w:name="_Toc23370"/>
-      <w:bookmarkStart w:id="61" w:name="_Toc3285"/>
+      <w:bookmarkStart w:id="60" w:name="_Toc27508"/>
+      <w:bookmarkStart w:id="61" w:name="_Toc17213"/>
       <w:bookmarkStart w:id="62" w:name="_Toc19966"/>
-      <w:bookmarkStart w:id="63" w:name="_Toc27508"/>
-      <w:bookmarkStart w:id="64" w:name="_Toc17213"/>
+      <w:bookmarkStart w:id="63" w:name="_Toc23370"/>
+      <w:bookmarkStart w:id="64" w:name="_Toc3285"/>
       <w:r>
         <w:rPr>
           <w:rFonts w:hint="eastAsia"/>
@@ -3785,10 +3869,10 @@
         </w:rPr>
       </w:pPr>
       <w:bookmarkStart w:id="65" w:name="_Toc11194"/>
-      <w:bookmarkStart w:id="66" w:name="_Toc1615"/>
-      <w:bookmarkStart w:id="67" w:name="_Toc15924"/>
-      <w:bookmarkStart w:id="68" w:name="_Toc4741"/>
-      <w:bookmarkStart w:id="69" w:name="_Toc28374"/>
+      <w:bookmarkStart w:id="66" w:name="_Toc4741"/>
+      <w:bookmarkStart w:id="67" w:name="_Toc28374"/>
+      <w:bookmarkStart w:id="68" w:name="_Toc15924"/>
+      <w:bookmarkStart w:id="69" w:name="_Toc1615"/>
       <w:r>
         <w:rPr>
           <w:rFonts w:hint="eastAsia"/>
@@ -3810,11 +3894,11 @@
           <w:lang w:val="en-US" w:eastAsia="zh-CN"/>
         </w:rPr>
       </w:pPr>
-      <w:bookmarkStart w:id="70" w:name="_Toc6554"/>
-      <w:bookmarkStart w:id="71" w:name="_Toc26173"/>
-      <w:bookmarkStart w:id="72" w:name="_Toc24413"/>
-      <w:bookmarkStart w:id="73" w:name="_Toc11516"/>
-      <w:bookmarkStart w:id="74" w:name="_Toc22644"/>
+      <w:bookmarkStart w:id="70" w:name="_Toc26173"/>
+      <w:bookmarkStart w:id="71" w:name="_Toc11516"/>
+      <w:bookmarkStart w:id="72" w:name="_Toc22644"/>
+      <w:bookmarkStart w:id="73" w:name="_Toc6554"/>
+      <w:bookmarkStart w:id="74" w:name="_Toc24413"/>
       <w:r>
         <w:rPr>
           <w:rFonts w:hint="eastAsia"/>
@@ -3884,11 +3968,11 @@
           <w:lang w:val="en-US" w:eastAsia="zh-CN"/>
         </w:rPr>
       </w:pPr>
-      <w:bookmarkStart w:id="75" w:name="_Toc26998"/>
-      <w:bookmarkStart w:id="76" w:name="_Toc31491"/>
+      <w:bookmarkStart w:id="75" w:name="_Toc11000"/>
+      <w:bookmarkStart w:id="76" w:name="_Toc16970"/>
       <w:bookmarkStart w:id="77" w:name="_Toc18229"/>
-      <w:bookmarkStart w:id="78" w:name="_Toc11000"/>
-      <w:bookmarkStart w:id="79" w:name="_Toc16970"/>
+      <w:bookmarkStart w:id="78" w:name="_Toc31491"/>
+      <w:bookmarkStart w:id="79" w:name="_Toc26998"/>
       <w:r>
         <w:rPr>
           <w:rFonts w:hint="eastAsia"/>
@@ -6646,7 +6730,20 @@
           <w:szCs w:val="28"/>
           <w:lang w:val="en-US" w:eastAsia="zh-CN"/>
         </w:rPr>
-        <w:t xml:space="preserve">     业务流程测试：对系统项目的业务流程进行测试。</w:t>
+        <w:t xml:space="preserve">     业务流程测试：</w:t>
+      </w:r>
+      <w:bookmarkStart w:id="80" w:name="_GoBack"/>
+      <w:bookmarkEnd w:id="80"/>
+      <w:r>
+        <w:rPr>
+          <w:rFonts w:hint="eastAsia" w:ascii="宋体" w:hAnsi="宋体" w:eastAsia="宋体" w:cs="宋体"/>
+          <w:b w:val="0"/>
+          <w:bCs w:val="0"/>
+          <w:sz w:val="28"/>
+          <w:szCs w:val="28"/>
+          <w:lang w:val="en-US" w:eastAsia="zh-CN"/>
+        </w:rPr>
+        <w:t>对系统项目的业务流程进行测试。</w:t>
       </w:r>
     </w:p>
     <w:p>

</xml_diff>